<commit_message>
final version, including all the submitted files
</commit_message>
<xml_diff>
--- a/Flaafy documentation.docx
+++ b/Flaafy documentation.docx
@@ -235,14 +235,16 @@
           <w:rFonts w:eastAsia="Times New Roman" w:cs="Times New Roman"/>
           <w:szCs w:val="24"/>
         </w:rPr>
-        <w:t>H</w:t>
-      </w:r>
-      <w:r>
-        <w:rPr>
-          <w:rFonts w:eastAsia="Times New Roman" w:cs="Times New Roman"/>
-          <w:szCs w:val="24"/>
-        </w:rPr>
-        <w:t>annah Li (hl3wb)</w:t>
+        <w:t>Haina</w:t>
+      </w:r>
+      <w:bookmarkStart w:id="0" w:name="_GoBack"/>
+      <w:bookmarkEnd w:id="0"/>
+      <w:r>
+        <w:rPr>
+          <w:rFonts w:eastAsia="Times New Roman" w:cs="Times New Roman"/>
+          <w:szCs w:val="24"/>
+        </w:rPr>
+        <w:t xml:space="preserve"> Li (hl3wb)</w:t>
       </w:r>
     </w:p>
     <w:p>
@@ -575,21 +577,7 @@
           <w:rFonts w:eastAsia="Times New Roman" w:cs="Times New Roman"/>
           <w:szCs w:val="24"/>
         </w:rPr>
-        <w:t>s especially child-friendly, as t</w:t>
-      </w:r>
-      <w:r>
-        <w:rPr>
-          <w:rFonts w:eastAsia="Times New Roman" w:cs="Times New Roman"/>
-          <w:szCs w:val="24"/>
-        </w:rPr>
-        <w:t>hey provide good visual feedback for correctness</w:t>
-      </w:r>
-      <w:r>
-        <w:rPr>
-          <w:rFonts w:eastAsia="Times New Roman" w:cs="Times New Roman"/>
-          <w:szCs w:val="24"/>
-        </w:rPr>
-        <w:t xml:space="preserve"> and help to capture the inter</w:t>
+        <w:t>s especially child-friendly, as they provide good visual feedback for correctness and help to capture the inter</w:t>
       </w:r>
       <w:r>
         <w:rPr>
@@ -1351,8 +1339,6 @@
           <w:szCs w:val="24"/>
         </w:rPr>
       </w:pPr>
-      <w:bookmarkStart w:id="0" w:name="_GoBack"/>
-      <w:bookmarkEnd w:id="0"/>
     </w:p>
     <w:p>
       <w:pPr>

</xml_diff>